<commit_message>
Test to show to Satya
Test to show to Satya
</commit_message>
<xml_diff>
--- a/Documents/Desktop/Requirments/Accounts Payable.docx
+++ b/Documents/Desktop/Requirments/Accounts Payable.docx
@@ -57,18 +57,16 @@
     <w:p>
       <w:pPr>
         <w:rPr>
-          <w:color w:val="FF0000"/>
+          <w:color w:val="00B0F0"/>
         </w:rPr>
       </w:pPr>
-      <w:bookmarkStart w:id="0" w:name="_GoBack"/>
       <w:r>
         <w:rPr>
-          <w:color w:val="FF0000"/>
+          <w:color w:val="00B0F0"/>
         </w:rPr>
         <w:t>AP comes under expenses.</w:t>
       </w:r>
     </w:p>
-    <w:bookmarkEnd w:id="0"/>
     <w:p>
       <w:r>
         <w:rPr>
@@ -165,6 +163,8 @@
         </mc:AlternateContent>
       </w:r>
     </w:p>
+    <w:bookmarkStart w:id="0" w:name="_GoBack"/>
+    <w:bookmarkEnd w:id="0"/>
     <w:p>
       <w:r>
         <w:rPr>
@@ -1218,7 +1218,7 @@
                                           </pic:cNvPicPr>
                                         </pic:nvPicPr>
                                         <pic:blipFill>
-                                          <a:blip r:embed="rId5">
+                                          <a:blip r:embed="rId4">
                                             <a:extLst>
                                               <a:ext uri="{28A0092B-C50C-407E-A947-70E740481C1C}">
                                                 <a14:useLocalDpi xmlns:a14="http://schemas.microsoft.com/office/drawing/2010/main" val="0"/>

</xml_diff>